<commit_message>
update blog1, add scraper demonstration and josn results sample
</commit_message>
<xml_diff>
--- a/blogpost1.docx
+++ b/blogpost1.docx
@@ -1,16 +1,19 @@
 
 <file path=word/document.xml><?xml version="1.0" encoding="utf-8"?>
-<w:document xmlns:wpc="http://schemas.microsoft.com/office/word/2010/wordprocessingCanvas" xmlns:mo="http://schemas.microsoft.com/office/mac/office/2008/main" xmlns:mc="http://schemas.openxmlformats.org/markup-compatibility/2006" xmlns:mv="urn:schemas-microsoft-com:mac:vml" xmlns:o="urn:schemas-microsoft-com:office:office" xmlns:r="http://schemas.openxmlformats.org/officeDocument/2006/relationships" xmlns:m="http://schemas.openxmlformats.org/officeDocument/2006/math" xmlns:v="urn:schemas-microsoft-com:vml" xmlns:wp14="http://schemas.microsoft.com/office/word/2010/wordprocessingDrawing" xmlns:wp="http://schemas.openxmlformats.org/drawingml/2006/wordprocessingDrawing" xmlns:w10="urn:schemas-microsoft-com:office:word" xmlns:w="http://schemas.openxmlformats.org/wordprocessingml/2006/main" xmlns:w14="http://schemas.microsoft.com/office/word/2010/wordml" xmlns:w15="http://schemas.microsoft.com/office/word/2012/wordml" xmlns:wpg="http://schemas.microsoft.com/office/word/2010/wordprocessingGroup" xmlns:wpi="http://schemas.microsoft.com/office/word/2010/wordprocessingInk" xmlns:wne="http://schemas.microsoft.com/office/word/2006/wordml" xmlns:wps="http://schemas.microsoft.com/office/word/2010/wordprocessingShape" mc:Ignorable="w14 w15 wp14">
+<w:document xmlns:wpc="http://schemas.microsoft.com/office/word/2010/wordprocessingCanvas" xmlns:cx="http://schemas.microsoft.com/office/drawing/2014/chartex" xmlns:cx1="http://schemas.microsoft.com/office/drawing/2015/9/8/chartex" xmlns:cx2="http://schemas.microsoft.com/office/drawing/2015/10/21/chartex" xmlns:cx3="http://schemas.microsoft.com/office/drawing/2016/5/9/chartex" xmlns:cx4="http://schemas.microsoft.com/office/drawing/2016/5/10/chartex" xmlns:cx5="http://schemas.microsoft.com/office/drawing/2016/5/11/chartex" xmlns:cx6="http://schemas.microsoft.com/office/drawing/2016/5/12/chartex" xmlns:cx7="http://schemas.microsoft.com/office/drawing/2016/5/13/chartex" xmlns:cx8="http://schemas.microsoft.com/office/drawing/2016/5/14/chartex" xmlns:mc="http://schemas.openxmlformats.org/markup-compatibility/2006" xmlns:aink="http://schemas.microsoft.com/office/drawing/2016/ink" xmlns:am3d="http://schemas.microsoft.com/office/drawing/2017/model3d" xmlns:o="urn:schemas-microsoft-com:office:office" xmlns:r="http://schemas.openxmlformats.org/officeDocument/2006/relationships" xmlns:m="http://schemas.openxmlformats.org/officeDocument/2006/math" xmlns:v="urn:schemas-microsoft-com:vml" xmlns:wp14="http://schemas.microsoft.com/office/word/2010/wordprocessingDrawing" xmlns:wp="http://schemas.openxmlformats.org/drawingml/2006/wordprocessingDrawing" xmlns:w10="urn:schemas-microsoft-com:office:word" xmlns:w="http://schemas.openxmlformats.org/wordprocessingml/2006/main" xmlns:w14="http://schemas.microsoft.com/office/word/2010/wordml" xmlns:w15="http://schemas.microsoft.com/office/word/2012/wordml" xmlns:w16cid="http://schemas.microsoft.com/office/word/2016/wordml/cid" xmlns:w16se="http://schemas.microsoft.com/office/word/2015/wordml/symex" xmlns:wpg="http://schemas.microsoft.com/office/word/2010/wordprocessingGroup" xmlns:wpi="http://schemas.microsoft.com/office/word/2010/wordprocessingInk" xmlns:wne="http://schemas.microsoft.com/office/word/2006/wordml" xmlns:wps="http://schemas.microsoft.com/office/word/2010/wordprocessingShape" mc:Ignorable="w14 w15 w16se w16cid wp14">
   <w:body>
     <w:p>
       <w:pPr>
         <w:rPr>
           <w:rFonts w:ascii="Verdana" w:hAnsi="Verdana"/>
-        </w:rPr>
-      </w:pPr>
-      <w:r>
-        <w:rPr>
-          <w:rFonts w:ascii="Verdana" w:hAnsi="Verdana"/>
+          <w:sz w:val="22"/>
+        </w:rPr>
+      </w:pPr>
+      <w:bookmarkStart w:id="0" w:name="_GoBack"/>
+      <w:r>
+        <w:rPr>
+          <w:rFonts w:ascii="Verdana" w:hAnsi="Verdana"/>
+          <w:sz w:val="22"/>
         </w:rPr>
         <w:t>CONCEPT</w:t>
       </w:r>
@@ -19,30 +22,21 @@
       <w:pPr>
         <w:rPr>
           <w:rFonts w:ascii="Verdana" w:hAnsi="Verdana"/>
-        </w:rPr>
-      </w:pPr>
-      <w:r>
-        <w:rPr>
-          <w:rFonts w:ascii="Verdana" w:hAnsi="Verdana"/>
-        </w:rPr>
-        <w:t>Create a program that allows users to</w:t>
-      </w:r>
-      <w:r>
-        <w:rPr>
-          <w:rFonts w:ascii="Verdana" w:hAnsi="Verdana"/>
-        </w:rPr>
-        <w:t xml:space="preserve"> input a city and find the most </w:t>
-      </w:r>
-      <w:r>
-        <w:rPr>
-          <w:rFonts w:ascii="Verdana" w:hAnsi="Verdana"/>
-        </w:rPr>
-        <w:t>"</w:t>
+          <w:sz w:val="22"/>
+        </w:rPr>
+      </w:pPr>
+      <w:r>
+        <w:rPr>
+          <w:rFonts w:ascii="Verdana" w:hAnsi="Verdana"/>
+          <w:sz w:val="22"/>
+        </w:rPr>
+        <w:t>Create a program that allows users to input a city and find the most "</w:t>
       </w:r>
       <w:proofErr w:type="spellStart"/>
       <w:r>
         <w:rPr>
           <w:rFonts w:ascii="Verdana" w:hAnsi="Verdana"/>
+          <w:sz w:val="22"/>
         </w:rPr>
         <w:t>instagrammable</w:t>
       </w:r>
@@ -50,54 +44,49 @@
       <w:r>
         <w:rPr>
           <w:rFonts w:ascii="Verdana" w:hAnsi="Verdana"/>
-        </w:rPr>
-        <w:t xml:space="preserve">" spots in the area. The program will </w:t>
-      </w:r>
-      <w:r>
-        <w:rPr>
-          <w:rFonts w:ascii="Verdana" w:hAnsi="Verdana"/>
-        </w:rPr>
-        <w:t xml:space="preserve">scrape Instagram for </w:t>
-      </w:r>
-      <w:r>
-        <w:rPr>
-          <w:rFonts w:ascii="Verdana" w:hAnsi="Verdana"/>
-        </w:rPr>
-        <w:t>the most liked posts in a city and filter out</w:t>
-      </w:r>
-      <w:r>
-        <w:rPr>
-          <w:rFonts w:ascii="Verdana" w:hAnsi="Verdana"/>
-        </w:rPr>
-        <w:t xml:space="preserve"> external </w:t>
-      </w:r>
-      <w:r>
-        <w:rPr>
-          <w:rFonts w:ascii="Verdana" w:hAnsi="Verdana"/>
-        </w:rPr>
-        <w:t>factors</w:t>
-      </w:r>
-      <w:r>
-        <w:rPr>
-          <w:rFonts w:ascii="Verdana" w:hAnsi="Verdana"/>
+          <w:sz w:val="22"/>
+        </w:rPr>
+        <w:t xml:space="preserve">" spots in the area. The program will scrape Instagram for the most liked posts </w:t>
+      </w:r>
+      <w:r>
+        <w:rPr>
+          <w:rFonts w:ascii="Verdana" w:hAnsi="Verdana"/>
+          <w:sz w:val="22"/>
+        </w:rPr>
+        <w:t xml:space="preserve">and most recent posts </w:t>
+      </w:r>
+      <w:r>
+        <w:rPr>
+          <w:rFonts w:ascii="Verdana" w:hAnsi="Verdana"/>
+          <w:sz w:val="22"/>
+        </w:rPr>
+        <w:t>in a city and filter out external factors</w:t>
+      </w:r>
+      <w:r>
+        <w:rPr>
+          <w:rFonts w:ascii="Verdana" w:hAnsi="Verdana"/>
+          <w:sz w:val="22"/>
         </w:rPr>
         <w:t>,</w:t>
       </w:r>
       <w:r>
         <w:rPr>
           <w:rFonts w:ascii="Verdana" w:hAnsi="Verdana"/>
+          <w:sz w:val="22"/>
         </w:rPr>
         <w:t xml:space="preserve"> in order to return the best specific locations to take an Instagram photo</w:t>
       </w:r>
       <w:r>
         <w:rPr>
           <w:rFonts w:ascii="Verdana" w:hAnsi="Verdana"/>
+          <w:sz w:val="22"/>
         </w:rPr>
         <w:t xml:space="preserve"> and get the most likes per post</w:t>
       </w:r>
       <w:r>
         <w:rPr>
           <w:rFonts w:ascii="Verdana" w:hAnsi="Verdana"/>
+          <w:sz w:val="22"/>
         </w:rPr>
         <w:t xml:space="preserve">. </w:t>
       </w:r>
@@ -106,18 +95,21 @@
       <w:pPr>
         <w:rPr>
           <w:rFonts w:ascii="Verdana" w:hAnsi="Verdana"/>
-        </w:rPr>
-      </w:pPr>
-    </w:p>
-    <w:p>
-      <w:pPr>
-        <w:rPr>
-          <w:rFonts w:ascii="Verdana" w:hAnsi="Verdana"/>
-        </w:rPr>
-      </w:pPr>
-      <w:r>
-        <w:rPr>
-          <w:rFonts w:ascii="Verdana" w:hAnsi="Verdana"/>
+          <w:sz w:val="22"/>
+        </w:rPr>
+      </w:pPr>
+    </w:p>
+    <w:p>
+      <w:pPr>
+        <w:rPr>
+          <w:rFonts w:ascii="Verdana" w:hAnsi="Verdana"/>
+          <w:sz w:val="22"/>
+        </w:rPr>
+      </w:pPr>
+      <w:r>
+        <w:rPr>
+          <w:rFonts w:ascii="Verdana" w:hAnsi="Verdana"/>
+          <w:sz w:val="22"/>
         </w:rPr>
         <w:t>DATA COLLECTION</w:t>
       </w:r>
@@ -126,11 +118,13 @@
       <w:pPr>
         <w:rPr>
           <w:rFonts w:ascii="Verdana" w:hAnsi="Verdana"/>
-        </w:rPr>
-      </w:pPr>
-      <w:r>
-        <w:rPr>
-          <w:rFonts w:ascii="Verdana" w:hAnsi="Verdana"/>
+          <w:sz w:val="22"/>
+        </w:rPr>
+      </w:pPr>
+      <w:r>
+        <w:rPr>
+          <w:rFonts w:ascii="Verdana" w:hAnsi="Verdana"/>
+          <w:sz w:val="22"/>
         </w:rPr>
         <w:t>https://github.com/rarcega/instagram-scraper</w:t>
       </w:r>
@@ -139,80 +133,248 @@
       <w:pPr>
         <w:rPr>
           <w:rFonts w:ascii="Verdana" w:hAnsi="Verdana"/>
-        </w:rPr>
-      </w:pPr>
-      <w:r>
-        <w:rPr>
-          <w:rFonts w:ascii="Verdana" w:hAnsi="Verdana"/>
-        </w:rPr>
-        <w:t xml:space="preserve">We plan to use the above Instagram scraper and its --location flag to find the top posts in </w:t>
-      </w:r>
-      <w:r>
-        <w:rPr>
-          <w:rFonts w:ascii="Verdana" w:hAnsi="Verdana"/>
-        </w:rPr>
-        <w:t>a city, as well as</w:t>
-      </w:r>
-      <w:r>
-        <w:rPr>
-          <w:rFonts w:ascii="Verdana" w:hAnsi="Verdana"/>
+          <w:sz w:val="22"/>
+        </w:rPr>
+      </w:pPr>
+      <w:r>
+        <w:rPr>
+          <w:rFonts w:ascii="Verdana" w:hAnsi="Verdana"/>
+          <w:sz w:val="22"/>
+        </w:rPr>
+        <w:t>We plan to use the above Instagram scraper and its --location flag to find the top posts in a city, as well as</w:t>
+      </w:r>
+      <w:r>
+        <w:rPr>
+          <w:rFonts w:ascii="Verdana" w:hAnsi="Verdana"/>
+          <w:sz w:val="22"/>
         </w:rPr>
         <w:t xml:space="preserve"> its --</w:t>
       </w:r>
       <w:r>
         <w:rPr>
           <w:rFonts w:ascii="Verdana" w:hAnsi="Verdana"/>
-        </w:rPr>
-        <w:t xml:space="preserve">latest </w:t>
-      </w:r>
-      <w:r>
-        <w:rPr>
-          <w:rFonts w:ascii="Verdana" w:hAnsi="Verdana"/>
-        </w:rPr>
-        <w:t>tag to find the most recent posts in a city. We'll then use the --user tag o</w:t>
-      </w:r>
-      <w:r>
-        <w:rPr>
-          <w:rFonts w:ascii="Verdana" w:hAnsi="Verdana"/>
-        </w:rPr>
-        <w:t xml:space="preserve">n the posts we've found to seed </w:t>
-      </w:r>
-      <w:r>
-        <w:rPr>
-          <w:rFonts w:ascii="Verdana" w:hAnsi="Verdana"/>
-        </w:rPr>
-        <w:t>more post locations</w:t>
-      </w:r>
-      <w:r>
-        <w:rPr>
-          <w:rFonts w:ascii="Verdana" w:hAnsi="Verdana"/>
-        </w:rPr>
-        <w:t xml:space="preserve"> </w:t>
-      </w:r>
-      <w:r>
-        <w:rPr>
-          <w:rFonts w:ascii="Verdana" w:hAnsi="Verdana"/>
-        </w:rPr>
-        <w:t xml:space="preserve">in the city to analyze. </w:t>
-      </w:r>
-    </w:p>
-    <w:p>
-      <w:pPr>
-        <w:rPr>
-          <w:rFonts w:ascii="Verdana" w:hAnsi="Verdana"/>
-        </w:rPr>
-      </w:pPr>
-    </w:p>
-    <w:p>
-      <w:pPr>
-        <w:rPr>
-          <w:rFonts w:ascii="Verdana" w:hAnsi="Verdana"/>
-        </w:rPr>
-      </w:pPr>
-      <w:r>
-        <w:rPr>
-          <w:rFonts w:ascii="Verdana" w:hAnsi="Verdana"/>
-        </w:rPr>
+          <w:sz w:val="22"/>
+        </w:rPr>
+        <w:t xml:space="preserve">latest tag to find the most recent posts in a city. We'll then use the --user tag on the posts we've found to seed more post locations in the city to analyze. </w:t>
+      </w:r>
+    </w:p>
+    <w:p>
+      <w:pPr>
+        <w:rPr>
+          <w:rFonts w:ascii="Verdana" w:hAnsi="Verdana"/>
+          <w:sz w:val="22"/>
+        </w:rPr>
+      </w:pPr>
+    </w:p>
+    <w:p>
+      <w:pPr>
+        <w:rPr>
+          <w:rFonts w:ascii="Verdana" w:hAnsi="Verdana"/>
+          <w:sz w:val="22"/>
+        </w:rPr>
+      </w:pPr>
+      <w:r>
+        <w:rPr>
+          <w:rFonts w:ascii="Verdana" w:hAnsi="Verdana"/>
+          <w:sz w:val="22"/>
+        </w:rPr>
+        <w:t>When searching by --location, the scraper takes in a location ID. This we have to manually find through searching for the location on Instagram Web. We found a tutorial on how to do this here: https://havecamerawilltravel.com/photographer/instagram-location-search/</w:t>
+      </w:r>
+    </w:p>
+    <w:p>
+      <w:pPr>
+        <w:rPr>
+          <w:rFonts w:ascii="Verdana" w:hAnsi="Verdana"/>
+          <w:sz w:val="22"/>
+        </w:rPr>
+      </w:pPr>
+    </w:p>
+    <w:p>
+      <w:pPr>
+        <w:rPr>
+          <w:rFonts w:ascii="Verdana" w:hAnsi="Verdana"/>
+          <w:sz w:val="22"/>
+        </w:rPr>
+      </w:pPr>
+      <w:r>
+        <w:rPr>
+          <w:rFonts w:ascii="Verdana" w:hAnsi="Verdana"/>
+          <w:sz w:val="22"/>
+        </w:rPr>
+        <w:t>The scraper we use require a username and password. We have been using a team member’s personal Instagram account, although we might create a dummy account for research purposes for this class.</w:t>
+      </w:r>
+    </w:p>
+    <w:p>
+      <w:pPr>
+        <w:rPr>
+          <w:rFonts w:ascii="Verdana" w:hAnsi="Verdana"/>
+          <w:sz w:val="22"/>
+        </w:rPr>
+      </w:pPr>
+    </w:p>
+    <w:p>
+      <w:pPr>
+        <w:rPr>
+          <w:rFonts w:ascii="Verdana" w:hAnsi="Verdana"/>
+          <w:sz w:val="22"/>
+        </w:rPr>
+      </w:pPr>
+      <w:r>
+        <w:rPr>
+          <w:rFonts w:ascii="Verdana" w:hAnsi="Verdana"/>
+          <w:sz w:val="22"/>
+        </w:rPr>
+        <w:t>Command line orders:</w:t>
+      </w:r>
+    </w:p>
+    <w:p>
+      <w:pPr>
+        <w:rPr>
+          <w:rFonts w:ascii="Verdana" w:hAnsi="Verdana"/>
+          <w:sz w:val="22"/>
+        </w:rPr>
+      </w:pPr>
+      <w:r>
+        <w:rPr>
+          <w:rFonts w:ascii="Verdana" w:hAnsi="Verdana"/>
+          <w:noProof/>
+          <w:sz w:val="22"/>
+        </w:rPr>
+        <w:drawing>
+          <wp:inline distT="0" distB="0" distL="0" distR="0" wp14:anchorId="5FEC85C6" wp14:editId="68B0C082">
+            <wp:extent cx="5943600" cy="323215"/>
+            <wp:effectExtent l="0" t="0" r="0" b="0"/>
+            <wp:docPr id="2" name="Picture 2"/>
+            <wp:cNvGraphicFramePr>
+              <a:graphicFrameLocks xmlns:a="http://schemas.openxmlformats.org/drawingml/2006/main" noChangeAspect="1"/>
+            </wp:cNvGraphicFramePr>
+            <a:graphic xmlns:a="http://schemas.openxmlformats.org/drawingml/2006/main">
+              <a:graphicData uri="http://schemas.openxmlformats.org/drawingml/2006/picture">
+                <pic:pic xmlns:pic="http://schemas.openxmlformats.org/drawingml/2006/picture">
+                  <pic:nvPicPr>
+                    <pic:cNvPr id="2" name="Screen Shot 2019-03-15 at 9.07.10 AM.png"/>
+                    <pic:cNvPicPr/>
+                  </pic:nvPicPr>
+                  <pic:blipFill>
+                    <a:blip r:embed="rId5">
+                      <a:extLst>
+                        <a:ext uri="{28A0092B-C50C-407E-A947-70E740481C1C}">
+                          <a14:useLocalDpi xmlns:a14="http://schemas.microsoft.com/office/drawing/2010/main" val="0"/>
+                        </a:ext>
+                      </a:extLst>
+                    </a:blip>
+                    <a:stretch>
+                      <a:fillRect/>
+                    </a:stretch>
+                  </pic:blipFill>
+                  <pic:spPr>
+                    <a:xfrm>
+                      <a:off x="0" y="0"/>
+                      <a:ext cx="5943600" cy="323215"/>
+                    </a:xfrm>
+                    <a:prstGeom prst="rect">
+                      <a:avLst/>
+                    </a:prstGeom>
+                  </pic:spPr>
+                </pic:pic>
+              </a:graphicData>
+            </a:graphic>
+          </wp:inline>
+        </w:drawing>
+      </w:r>
+    </w:p>
+    <w:p>
+      <w:pPr>
+        <w:rPr>
+          <w:rFonts w:ascii="Verdana" w:hAnsi="Verdana"/>
+          <w:sz w:val="22"/>
+        </w:rPr>
+      </w:pPr>
+    </w:p>
+    <w:p>
+      <w:pPr>
+        <w:rPr>
+          <w:rFonts w:ascii="Verdana" w:hAnsi="Verdana"/>
+          <w:sz w:val="22"/>
+        </w:rPr>
+      </w:pPr>
+      <w:r>
+        <w:rPr>
+          <w:rFonts w:ascii="Verdana" w:hAnsi="Verdana"/>
+          <w:sz w:val="22"/>
+        </w:rPr>
+        <w:t>Sample JSON Result for New York, New York</w:t>
+      </w:r>
+    </w:p>
+    <w:p>
+      <w:pPr>
+        <w:rPr>
+          <w:rFonts w:ascii="Verdana" w:hAnsi="Verdana"/>
+          <w:sz w:val="22"/>
+        </w:rPr>
+      </w:pPr>
+      <w:r>
+        <w:rPr>
+          <w:rFonts w:ascii="Verdana" w:hAnsi="Verdana"/>
+          <w:noProof/>
+          <w:sz w:val="22"/>
+        </w:rPr>
+        <w:drawing>
+          <wp:inline distT="0" distB="0" distL="0" distR="0" wp14:anchorId="1BE46B0D" wp14:editId="35331C17">
+            <wp:extent cx="4371010" cy="3415553"/>
+            <wp:effectExtent l="0" t="0" r="0" b="1270"/>
+            <wp:docPr id="3" name="Picture 3"/>
+            <wp:cNvGraphicFramePr>
+              <a:graphicFrameLocks xmlns:a="http://schemas.openxmlformats.org/drawingml/2006/main" noChangeAspect="1"/>
+            </wp:cNvGraphicFramePr>
+            <a:graphic xmlns:a="http://schemas.openxmlformats.org/drawingml/2006/main">
+              <a:graphicData uri="http://schemas.openxmlformats.org/drawingml/2006/picture">
+                <pic:pic xmlns:pic="http://schemas.openxmlformats.org/drawingml/2006/picture">
+                  <pic:nvPicPr>
+                    <pic:cNvPr id="3" name="Screen Shot 2019-03-15 at 9.38.19 AM.png"/>
+                    <pic:cNvPicPr/>
+                  </pic:nvPicPr>
+                  <pic:blipFill>
+                    <a:blip r:embed="rId6">
+                      <a:extLst>
+                        <a:ext uri="{28A0092B-C50C-407E-A947-70E740481C1C}">
+                          <a14:useLocalDpi xmlns:a14="http://schemas.microsoft.com/office/drawing/2010/main" val="0"/>
+                        </a:ext>
+                      </a:extLst>
+                    </a:blip>
+                    <a:stretch>
+                      <a:fillRect/>
+                    </a:stretch>
+                  </pic:blipFill>
+                  <pic:spPr>
+                    <a:xfrm>
+                      <a:off x="0" y="0"/>
+                      <a:ext cx="4400319" cy="3438456"/>
+                    </a:xfrm>
+                    <a:prstGeom prst="rect">
+                      <a:avLst/>
+                    </a:prstGeom>
+                  </pic:spPr>
+                </pic:pic>
+              </a:graphicData>
+            </a:graphic>
+          </wp:inline>
+        </w:drawing>
+      </w:r>
+    </w:p>
+    <w:p>
+      <w:pPr>
+        <w:rPr>
+          <w:rFonts w:ascii="Verdana" w:hAnsi="Verdana"/>
+          <w:sz w:val="22"/>
+        </w:rPr>
+      </w:pPr>
+      <w:r>
+        <w:rPr>
+          <w:rFonts w:ascii="Verdana" w:hAnsi="Verdana"/>
+          <w:sz w:val="22"/>
+        </w:rPr>
+        <w:lastRenderedPageBreak/>
         <w:t>DATA CLEANING</w:t>
       </w:r>
     </w:p>
@@ -220,55 +382,78 @@
       <w:pPr>
         <w:rPr>
           <w:rFonts w:ascii="Verdana" w:hAnsi="Verdana"/>
-        </w:rPr>
-      </w:pPr>
-      <w:r>
-        <w:rPr>
-          <w:rFonts w:ascii="Verdana" w:hAnsi="Verdana"/>
-        </w:rPr>
-        <w:t>We plan to store the post data we collect in a SQL database. We want two tables - users and posts. The user table will store user data (handle, number of followers, average number of likes per post, post ids, if they’re an influencer). The post table will store post data (link to post, number of likes, location, user id, time).</w:t>
-      </w:r>
-    </w:p>
-    <w:p>
-      <w:pPr>
-        <w:rPr>
-          <w:rFonts w:ascii="Verdana" w:hAnsi="Verdana"/>
-        </w:rPr>
-      </w:pPr>
-    </w:p>
-    <w:p>
-      <w:pPr>
-        <w:rPr>
-          <w:rFonts w:ascii="Verdana" w:hAnsi="Verdana"/>
-        </w:rPr>
-      </w:pPr>
-      <w:r>
-        <w:rPr>
-          <w:rFonts w:ascii="Verdana" w:hAnsi="Verdana"/>
+          <w:sz w:val="22"/>
+        </w:rPr>
+      </w:pPr>
+      <w:r>
+        <w:rPr>
+          <w:rFonts w:ascii="Verdana" w:hAnsi="Verdana"/>
+          <w:sz w:val="22"/>
+        </w:rPr>
+        <w:t>We plan to store the post data we collect in a SQL database. We want two tables - users and posts. The user table will store user data (handle, number of followers, average number of likes per post, post ids, if they’re an influencer). The post table will store post data (link to post, number of likes, location</w:t>
+      </w:r>
+      <w:r>
+        <w:rPr>
+          <w:rFonts w:ascii="Verdana" w:hAnsi="Verdana"/>
+          <w:sz w:val="22"/>
+        </w:rPr>
+        <w:t xml:space="preserve"> name, location id</w:t>
+      </w:r>
+      <w:r>
+        <w:rPr>
+          <w:rFonts w:ascii="Verdana" w:hAnsi="Verdana"/>
+          <w:sz w:val="22"/>
+        </w:rPr>
+        <w:t>, user id, time).</w:t>
+      </w:r>
+    </w:p>
+    <w:p>
+      <w:pPr>
+        <w:rPr>
+          <w:rFonts w:ascii="Verdana" w:hAnsi="Verdana"/>
+          <w:sz w:val="22"/>
+        </w:rPr>
+      </w:pPr>
+    </w:p>
+    <w:p>
+      <w:pPr>
+        <w:rPr>
+          <w:rFonts w:ascii="Verdana" w:hAnsi="Verdana"/>
+          <w:sz w:val="22"/>
+        </w:rPr>
+      </w:pPr>
+      <w:r>
+        <w:rPr>
+          <w:rFonts w:ascii="Verdana" w:hAnsi="Verdana"/>
+          <w:sz w:val="22"/>
         </w:rPr>
         <w:t xml:space="preserve">Posts will only include posts that have been created </w:t>
       </w:r>
       <w:r>
         <w:rPr>
           <w:rFonts w:ascii="Verdana" w:hAnsi="Verdana"/>
+          <w:sz w:val="22"/>
         </w:rPr>
         <w:t xml:space="preserve">2 or more days ago </w:t>
       </w:r>
       <w:r>
         <w:rPr>
           <w:rFonts w:ascii="Verdana" w:hAnsi="Verdana"/>
+          <w:sz w:val="22"/>
         </w:rPr>
         <w:t xml:space="preserve">– we </w:t>
       </w:r>
       <w:r>
         <w:rPr>
           <w:rFonts w:ascii="Verdana" w:hAnsi="Verdana"/>
+          <w:sz w:val="22"/>
         </w:rPr>
         <w:t xml:space="preserve">only want posts that have had enough </w:t>
       </w:r>
       <w:r>
         <w:rPr>
           <w:rFonts w:ascii="Verdana" w:hAnsi="Verdana"/>
+          <w:sz w:val="22"/>
         </w:rPr>
         <w:t>time to accumulate a representative number of likes.</w:t>
       </w:r>
@@ -277,18 +462,100 @@
       <w:pPr>
         <w:rPr>
           <w:rFonts w:ascii="Verdana" w:hAnsi="Verdana"/>
-        </w:rPr>
-      </w:pPr>
-    </w:p>
-    <w:p>
-      <w:pPr>
-        <w:rPr>
-          <w:rFonts w:ascii="Verdana" w:hAnsi="Verdana"/>
-        </w:rPr>
-      </w:pPr>
-      <w:r>
-        <w:rPr>
-          <w:rFonts w:ascii="Verdana" w:hAnsi="Verdana"/>
+          <w:sz w:val="22"/>
+        </w:rPr>
+      </w:pPr>
+    </w:p>
+    <w:p>
+      <w:pPr>
+        <w:rPr>
+          <w:rFonts w:ascii="Verdana" w:hAnsi="Verdana"/>
+          <w:sz w:val="22"/>
+        </w:rPr>
+      </w:pPr>
+      <w:r>
+        <w:rPr>
+          <w:rFonts w:ascii="Verdana" w:hAnsi="Verdana"/>
+          <w:sz w:val="22"/>
+        </w:rPr>
+        <w:t>Sample POSTS table: TBD column fields.</w:t>
+      </w:r>
+    </w:p>
+    <w:p>
+      <w:pPr>
+        <w:rPr>
+          <w:rFonts w:ascii="Verdana" w:hAnsi="Verdana"/>
+          <w:sz w:val="22"/>
+        </w:rPr>
+      </w:pPr>
+      <w:r>
+        <w:rPr>
+          <w:rFonts w:ascii="Verdana" w:hAnsi="Verdana"/>
+          <w:noProof/>
+          <w:sz w:val="22"/>
+        </w:rPr>
+        <w:drawing>
+          <wp:inline distT="0" distB="0" distL="0" distR="0" wp14:anchorId="4E855D01" wp14:editId="4A0EF6D5">
+            <wp:extent cx="2124635" cy="554253"/>
+            <wp:effectExtent l="0" t="0" r="0" b="5080"/>
+            <wp:docPr id="4" name="Picture 4"/>
+            <wp:cNvGraphicFramePr>
+              <a:graphicFrameLocks xmlns:a="http://schemas.openxmlformats.org/drawingml/2006/main" noChangeAspect="1"/>
+            </wp:cNvGraphicFramePr>
+            <a:graphic xmlns:a="http://schemas.openxmlformats.org/drawingml/2006/main">
+              <a:graphicData uri="http://schemas.openxmlformats.org/drawingml/2006/picture">
+                <pic:pic xmlns:pic="http://schemas.openxmlformats.org/drawingml/2006/picture">
+                  <pic:nvPicPr>
+                    <pic:cNvPr id="4" name="Screen Shot 2019-03-15 at 9.42.36 AM.png"/>
+                    <pic:cNvPicPr/>
+                  </pic:nvPicPr>
+                  <pic:blipFill>
+                    <a:blip r:embed="rId7">
+                      <a:extLst>
+                        <a:ext uri="{28A0092B-C50C-407E-A947-70E740481C1C}">
+                          <a14:useLocalDpi xmlns:a14="http://schemas.microsoft.com/office/drawing/2010/main" val="0"/>
+                        </a:ext>
+                      </a:extLst>
+                    </a:blip>
+                    <a:stretch>
+                      <a:fillRect/>
+                    </a:stretch>
+                  </pic:blipFill>
+                  <pic:spPr>
+                    <a:xfrm>
+                      <a:off x="0" y="0"/>
+                      <a:ext cx="2153555" cy="561797"/>
+                    </a:xfrm>
+                    <a:prstGeom prst="rect">
+                      <a:avLst/>
+                    </a:prstGeom>
+                  </pic:spPr>
+                </pic:pic>
+              </a:graphicData>
+            </a:graphic>
+          </wp:inline>
+        </w:drawing>
+      </w:r>
+    </w:p>
+    <w:p>
+      <w:pPr>
+        <w:rPr>
+          <w:rFonts w:ascii="Verdana" w:hAnsi="Verdana"/>
+          <w:sz w:val="22"/>
+        </w:rPr>
+      </w:pPr>
+    </w:p>
+    <w:p>
+      <w:pPr>
+        <w:rPr>
+          <w:rFonts w:ascii="Verdana" w:hAnsi="Verdana"/>
+          <w:sz w:val="22"/>
+        </w:rPr>
+      </w:pPr>
+      <w:r>
+        <w:rPr>
+          <w:rFonts w:ascii="Verdana" w:hAnsi="Verdana"/>
+          <w:sz w:val="22"/>
         </w:rPr>
         <w:t>DATA ANALYSIS</w:t>
       </w:r>
@@ -297,11 +564,13 @@
       <w:pPr>
         <w:rPr>
           <w:rFonts w:ascii="Verdana" w:hAnsi="Verdana"/>
-        </w:rPr>
-      </w:pPr>
-      <w:r>
-        <w:rPr>
-          <w:rFonts w:ascii="Verdana" w:hAnsi="Verdana"/>
+          <w:sz w:val="22"/>
+        </w:rPr>
+      </w:pPr>
+      <w:r>
+        <w:rPr>
+          <w:rFonts w:ascii="Verdana" w:hAnsi="Verdana"/>
+          <w:sz w:val="22"/>
         </w:rPr>
         <w:t xml:space="preserve">At a minimum, we’ll use the database described above to get an ordered list of where to go to get the most likes. We’ll look at all the stored posts for a location and find its mean number of likes, also considering median and variance and filtering out outliers. The intent is to identify locations that draw attention for the location itself and not for external factors. </w:t>
       </w:r>
@@ -310,11 +579,13 @@
       <w:pPr>
         <w:rPr>
           <w:rFonts w:ascii="Verdana" w:hAnsi="Verdana"/>
-        </w:rPr>
-      </w:pPr>
-      <w:r>
-        <w:rPr>
-          <w:rFonts w:ascii="Verdana" w:hAnsi="Verdana"/>
+          <w:sz w:val="22"/>
+        </w:rPr>
+      </w:pPr>
+      <w:r>
+        <w:rPr>
+          <w:rFonts w:ascii="Verdana" w:hAnsi="Verdana"/>
+          <w:sz w:val="22"/>
         </w:rPr>
         <w:t>We’ll then sort the results based on what locations have the highest average number of likes.</w:t>
       </w:r>
@@ -323,18 +594,21 @@
       <w:pPr>
         <w:rPr>
           <w:rFonts w:ascii="Verdana" w:hAnsi="Verdana"/>
-        </w:rPr>
-      </w:pPr>
-    </w:p>
-    <w:p>
-      <w:pPr>
-        <w:rPr>
-          <w:rFonts w:ascii="Verdana" w:hAnsi="Verdana"/>
-        </w:rPr>
-      </w:pPr>
-      <w:r>
-        <w:rPr>
-          <w:rFonts w:ascii="Verdana" w:hAnsi="Verdana"/>
+          <w:sz w:val="22"/>
+        </w:rPr>
+      </w:pPr>
+    </w:p>
+    <w:p>
+      <w:pPr>
+        <w:rPr>
+          <w:rFonts w:ascii="Verdana" w:hAnsi="Verdana"/>
+          <w:sz w:val="22"/>
+        </w:rPr>
+      </w:pPr>
+      <w:r>
+        <w:rPr>
+          <w:rFonts w:ascii="Verdana" w:hAnsi="Verdana"/>
+          <w:sz w:val="22"/>
         </w:rPr>
         <w:t>RECENT DEVELOPMENTS</w:t>
       </w:r>
@@ -343,75 +617,239 @@
       <w:pPr>
         <w:rPr>
           <w:rFonts w:ascii="Verdana" w:hAnsi="Verdana"/>
-        </w:rPr>
-      </w:pPr>
-      <w:r>
-        <w:rPr>
-          <w:rFonts w:ascii="Verdana" w:hAnsi="Verdana"/>
+          <w:sz w:val="22"/>
+        </w:rPr>
+      </w:pPr>
+      <w:r>
+        <w:rPr>
+          <w:rFonts w:ascii="Verdana" w:hAnsi="Verdana"/>
+          <w:sz w:val="22"/>
         </w:rPr>
         <w:t>Since our last check-in, we’ve set up our Google Cloud platform and started collecting sample data.</w:t>
       </w:r>
-      <w:bookmarkStart w:id="0" w:name="_GoBack"/>
-      <w:bookmarkEnd w:id="0"/>
-    </w:p>
-    <w:p>
-      <w:pPr>
-        <w:rPr>
-          <w:rFonts w:ascii="Verdana" w:hAnsi="Verdana"/>
-        </w:rPr>
-      </w:pPr>
-    </w:p>
-    <w:p>
-      <w:pPr>
-        <w:rPr>
-          <w:rFonts w:ascii="Verdana" w:hAnsi="Verdana"/>
-        </w:rPr>
-      </w:pPr>
-    </w:p>
-    <w:p>
-      <w:pPr>
-        <w:rPr>
-          <w:rFonts w:ascii="Verdana" w:hAnsi="Verdana"/>
-        </w:rPr>
-      </w:pPr>
-    </w:p>
-    <w:p>
-      <w:pPr>
-        <w:rPr>
-          <w:rFonts w:ascii="Verdana" w:hAnsi="Verdana"/>
-        </w:rPr>
-      </w:pPr>
-    </w:p>
-    <w:p>
-      <w:pPr>
-        <w:rPr>
-          <w:rFonts w:ascii="Verdana" w:hAnsi="Verdana"/>
-        </w:rPr>
-      </w:pPr>
-    </w:p>
-    <w:p>
-      <w:pPr>
-        <w:rPr>
-          <w:rFonts w:ascii="Verdana" w:hAnsi="Verdana"/>
-        </w:rPr>
-      </w:pPr>
-    </w:p>
-    <w:p>
-      <w:pPr>
-        <w:rPr>
-          <w:rFonts w:ascii="Verdana" w:hAnsi="Verdana"/>
-        </w:rPr>
-      </w:pPr>
-    </w:p>
-    <w:p>
-      <w:pPr>
-        <w:rPr>
-          <w:rFonts w:ascii="Verdana" w:hAnsi="Verdana"/>
-        </w:rPr>
-      </w:pPr>
-      <w:r>
-        <w:rPr>
-          <w:rFonts w:ascii="Verdana" w:hAnsi="Verdana"/>
+    </w:p>
+    <w:p>
+      <w:pPr>
+        <w:rPr>
+          <w:rFonts w:ascii="Verdana" w:hAnsi="Verdana"/>
+          <w:sz w:val="22"/>
+        </w:rPr>
+      </w:pPr>
+    </w:p>
+    <w:p>
+      <w:pPr>
+        <w:rPr>
+          <w:rFonts w:ascii="Verdana" w:hAnsi="Verdana"/>
+          <w:sz w:val="22"/>
+        </w:rPr>
+      </w:pPr>
+      <w:r>
+        <w:rPr>
+          <w:rFonts w:ascii="Verdana" w:hAnsi="Verdana"/>
+          <w:sz w:val="22"/>
+        </w:rPr>
+        <w:t>TIME SINKS</w:t>
+      </w:r>
+    </w:p>
+    <w:p>
+      <w:pPr>
+        <w:pStyle w:val="ListParagraph"/>
+        <w:numPr>
+          <w:ilvl w:val="0"/>
+          <w:numId w:val="1"/>
+        </w:numPr>
+        <w:rPr>
+          <w:rFonts w:ascii="Verdana" w:hAnsi="Verdana"/>
+          <w:sz w:val="22"/>
+        </w:rPr>
+      </w:pPr>
+      <w:r>
+        <w:rPr>
+          <w:rFonts w:ascii="Verdana" w:hAnsi="Verdana"/>
+          <w:sz w:val="22"/>
+        </w:rPr>
+        <w:t>Working</w:t>
+      </w:r>
+      <w:r>
+        <w:rPr>
+          <w:rFonts w:ascii="Verdana" w:hAnsi="Verdana"/>
+          <w:sz w:val="22"/>
+        </w:rPr>
+        <w:t xml:space="preserve"> with the </w:t>
+      </w:r>
+      <w:proofErr w:type="spellStart"/>
+      <w:r>
+        <w:rPr>
+          <w:rFonts w:ascii="Verdana" w:hAnsi="Verdana"/>
+          <w:sz w:val="22"/>
+        </w:rPr>
+        <w:t>instagram</w:t>
+      </w:r>
+      <w:proofErr w:type="spellEnd"/>
+      <w:r>
+        <w:rPr>
+          <w:rFonts w:ascii="Verdana" w:hAnsi="Verdana"/>
+          <w:sz w:val="22"/>
+        </w:rPr>
+        <w:t xml:space="preserve">-scraper and figuring out the location and meta data it provides. We have forked the repository so that we could customize it even further. </w:t>
+      </w:r>
+    </w:p>
+    <w:p>
+      <w:pPr>
+        <w:pStyle w:val="ListParagraph"/>
+        <w:numPr>
+          <w:ilvl w:val="0"/>
+          <w:numId w:val="1"/>
+        </w:numPr>
+        <w:rPr>
+          <w:rFonts w:ascii="Verdana" w:hAnsi="Verdana"/>
+          <w:sz w:val="22"/>
+        </w:rPr>
+      </w:pPr>
+      <w:r>
+        <w:rPr>
+          <w:rFonts w:ascii="Verdana" w:hAnsi="Verdana"/>
+          <w:sz w:val="22"/>
+        </w:rPr>
+        <w:t>Deter</w:t>
+      </w:r>
+      <w:r>
+        <w:rPr>
+          <w:rFonts w:ascii="Verdana" w:hAnsi="Verdana"/>
+          <w:sz w:val="22"/>
+        </w:rPr>
+        <w:t>m</w:t>
+      </w:r>
+      <w:r>
+        <w:rPr>
+          <w:rFonts w:ascii="Verdana" w:hAnsi="Verdana"/>
+          <w:sz w:val="22"/>
+        </w:rPr>
+        <w:t>ining the scope of this project: what are the fields that we want to make customizable to the user? By location, time of day, day of week, influencer/ non-influencer? How can we toggle these options and have that reflected in our code? Do we want to create a command-line tool, or simply the pipeline with executable code for future implementation?</w:t>
+      </w:r>
+    </w:p>
+    <w:p>
+      <w:pPr>
+        <w:rPr>
+          <w:rFonts w:ascii="Verdana" w:hAnsi="Verdana"/>
+          <w:sz w:val="22"/>
+        </w:rPr>
+      </w:pPr>
+    </w:p>
+    <w:p>
+      <w:pPr>
+        <w:rPr>
+          <w:rFonts w:ascii="Verdana" w:hAnsi="Verdana"/>
+          <w:sz w:val="22"/>
+        </w:rPr>
+      </w:pPr>
+      <w:r>
+        <w:rPr>
+          <w:rFonts w:ascii="Verdana" w:hAnsi="Verdana"/>
+          <w:sz w:val="22"/>
+        </w:rPr>
+        <w:t>NEXT STEPS</w:t>
+      </w:r>
+    </w:p>
+    <w:p>
+      <w:pPr>
+        <w:pStyle w:val="ListParagraph"/>
+        <w:numPr>
+          <w:ilvl w:val="0"/>
+          <w:numId w:val="2"/>
+        </w:numPr>
+        <w:rPr>
+          <w:rFonts w:ascii="Verdana" w:hAnsi="Verdana"/>
+          <w:sz w:val="22"/>
+        </w:rPr>
+      </w:pPr>
+      <w:r>
+        <w:rPr>
+          <w:rFonts w:ascii="Verdana" w:hAnsi="Verdana"/>
+          <w:sz w:val="22"/>
+        </w:rPr>
+        <w:t>Create sizable data-base</w:t>
+      </w:r>
+    </w:p>
+    <w:p>
+      <w:pPr>
+        <w:pStyle w:val="ListParagraph"/>
+        <w:numPr>
+          <w:ilvl w:val="0"/>
+          <w:numId w:val="2"/>
+        </w:numPr>
+        <w:rPr>
+          <w:rFonts w:ascii="Verdana" w:hAnsi="Verdana"/>
+          <w:sz w:val="22"/>
+        </w:rPr>
+      </w:pPr>
+      <w:r>
+        <w:rPr>
+          <w:rFonts w:ascii="Verdana" w:hAnsi="Verdana"/>
+          <w:sz w:val="22"/>
+        </w:rPr>
+        <w:t>Test hypotheses for best filtering pipelines</w:t>
+      </w:r>
+    </w:p>
+    <w:p>
+      <w:pPr>
+        <w:rPr>
+          <w:rFonts w:ascii="Verdana" w:hAnsi="Verdana"/>
+          <w:sz w:val="22"/>
+        </w:rPr>
+      </w:pPr>
+    </w:p>
+    <w:p>
+      <w:pPr>
+        <w:rPr>
+          <w:rFonts w:ascii="Verdana" w:hAnsi="Verdana"/>
+          <w:sz w:val="22"/>
+        </w:rPr>
+      </w:pPr>
+    </w:p>
+    <w:p>
+      <w:pPr>
+        <w:rPr>
+          <w:rFonts w:ascii="Verdana" w:hAnsi="Verdana"/>
+          <w:sz w:val="22"/>
+        </w:rPr>
+      </w:pPr>
+    </w:p>
+    <w:p>
+      <w:pPr>
+        <w:rPr>
+          <w:rFonts w:ascii="Verdana" w:hAnsi="Verdana"/>
+          <w:sz w:val="22"/>
+        </w:rPr>
+      </w:pPr>
+    </w:p>
+    <w:p>
+      <w:pPr>
+        <w:rPr>
+          <w:rFonts w:ascii="Verdana" w:hAnsi="Verdana"/>
+          <w:sz w:val="22"/>
+        </w:rPr>
+      </w:pPr>
+    </w:p>
+    <w:p>
+      <w:pPr>
+        <w:rPr>
+          <w:rFonts w:ascii="Verdana" w:hAnsi="Verdana"/>
+          <w:sz w:val="22"/>
+        </w:rPr>
+      </w:pPr>
+    </w:p>
+    <w:p>
+      <w:pPr>
+        <w:rPr>
+          <w:rFonts w:ascii="Verdana" w:hAnsi="Verdana"/>
+          <w:sz w:val="22"/>
+        </w:rPr>
+      </w:pPr>
+      <w:r>
+        <w:rPr>
+          <w:rFonts w:ascii="Verdana" w:hAnsi="Verdana"/>
+          <w:sz w:val="22"/>
         </w:rPr>
         <w:lastRenderedPageBreak/>
         <w:t xml:space="preserve">DATA COLLECTION </w:t>
@@ -419,6 +857,7 @@
       <w:r>
         <w:rPr>
           <w:rFonts w:ascii="Verdana" w:hAnsi="Verdana"/>
+          <w:sz w:val="22"/>
         </w:rPr>
         <w:t>PIPELINE</w:t>
       </w:r>
@@ -427,12 +866,14 @@
       <w:pPr>
         <w:rPr>
           <w:rFonts w:ascii="Verdana" w:hAnsi="Verdana"/>
+          <w:sz w:val="22"/>
         </w:rPr>
       </w:pPr>
       <w:r>
         <w:rPr>
           <w:rFonts w:ascii="Verdana" w:hAnsi="Verdana"/>
           <w:noProof/>
+          <w:sz w:val="22"/>
         </w:rPr>
         <w:drawing>
           <wp:inline distT="0" distB="0" distL="0" distR="0" wp14:anchorId="3AED96EF" wp14:editId="47C41329">
@@ -452,7 +893,7 @@
                     </pic:cNvPicPr>
                   </pic:nvPicPr>
                   <pic:blipFill>
-                    <a:blip r:embed="rId4">
+                    <a:blip r:embed="rId8">
                       <a:extLst>
                         <a:ext uri="{28A0092B-C50C-407E-A947-70E740481C1C}">
                           <a14:useLocalDpi xmlns:a14="http://schemas.microsoft.com/office/drawing/2010/main" val="0"/>
@@ -488,13 +929,16 @@
       <w:pPr>
         <w:rPr>
           <w:rFonts w:ascii="Verdana" w:hAnsi="Verdana"/>
-        </w:rPr>
-      </w:pPr>
-    </w:p>
-    <w:p>
-      <w:pPr>
-        <w:rPr>
-          <w:rFonts w:ascii="Verdana" w:hAnsi="Verdana"/>
+          <w:sz w:val="22"/>
+        </w:rPr>
+      </w:pPr>
+    </w:p>
+    <w:bookmarkEnd w:id="0"/>
+    <w:p>
+      <w:pPr>
+        <w:rPr>
+          <w:rFonts w:ascii="Verdana" w:hAnsi="Verdana"/>
+          <w:sz w:val="22"/>
         </w:rPr>
       </w:pPr>
     </w:p>
@@ -508,8 +952,221 @@
 </w:document>
 </file>
 
+<file path=word/numbering.xml><?xml version="1.0" encoding="utf-8"?>
+<w:numbering xmlns:wpc="http://schemas.microsoft.com/office/word/2010/wordprocessingCanvas" xmlns:cx="http://schemas.microsoft.com/office/drawing/2014/chartex" xmlns:cx1="http://schemas.microsoft.com/office/drawing/2015/9/8/chartex" xmlns:cx2="http://schemas.microsoft.com/office/drawing/2015/10/21/chartex" xmlns:cx3="http://schemas.microsoft.com/office/drawing/2016/5/9/chartex" xmlns:cx4="http://schemas.microsoft.com/office/drawing/2016/5/10/chartex" xmlns:cx5="http://schemas.microsoft.com/office/drawing/2016/5/11/chartex" xmlns:cx6="http://schemas.microsoft.com/office/drawing/2016/5/12/chartex" xmlns:cx7="http://schemas.microsoft.com/office/drawing/2016/5/13/chartex" xmlns:cx8="http://schemas.microsoft.com/office/drawing/2016/5/14/chartex" xmlns:mc="http://schemas.openxmlformats.org/markup-compatibility/2006" xmlns:aink="http://schemas.microsoft.com/office/drawing/2016/ink" xmlns:am3d="http://schemas.microsoft.com/office/drawing/2017/model3d" xmlns:o="urn:schemas-microsoft-com:office:office" xmlns:r="http://schemas.openxmlformats.org/officeDocument/2006/relationships" xmlns:m="http://schemas.openxmlformats.org/officeDocument/2006/math" xmlns:v="urn:schemas-microsoft-com:vml" xmlns:wp14="http://schemas.microsoft.com/office/word/2010/wordprocessingDrawing" xmlns:wp="http://schemas.openxmlformats.org/drawingml/2006/wordprocessingDrawing" xmlns:w10="urn:schemas-microsoft-com:office:word" xmlns:w="http://schemas.openxmlformats.org/wordprocessingml/2006/main" xmlns:w14="http://schemas.microsoft.com/office/word/2010/wordml" xmlns:w15="http://schemas.microsoft.com/office/word/2012/wordml" xmlns:w16cid="http://schemas.microsoft.com/office/word/2016/wordml/cid" xmlns:w16se="http://schemas.microsoft.com/office/word/2015/wordml/symex" xmlns:wpg="http://schemas.microsoft.com/office/word/2010/wordprocessingGroup" xmlns:wpi="http://schemas.microsoft.com/office/word/2010/wordprocessingInk" xmlns:wne="http://schemas.microsoft.com/office/word/2006/wordml" xmlns:wps="http://schemas.microsoft.com/office/word/2010/wordprocessingShape" mc:Ignorable="w14 w15 w16se w16cid wp14">
+  <w:abstractNum w:abstractNumId="0" w15:restartNumberingAfterBreak="0">
+    <w:nsid w:val="120749E0"/>
+    <w:multiLevelType w:val="hybridMultilevel"/>
+    <w:tmpl w:val="247C157E"/>
+    <w:lvl w:ilvl="0" w:tplc="0409000F">
+      <w:start w:val="1"/>
+      <w:numFmt w:val="decimal"/>
+      <w:lvlText w:val="%1."/>
+      <w:lvlJc w:val="left"/>
+      <w:pPr>
+        <w:ind w:left="720" w:hanging="360"/>
+      </w:pPr>
+      <w:rPr>
+        <w:rFonts w:hint="default"/>
+      </w:rPr>
+    </w:lvl>
+    <w:lvl w:ilvl="1" w:tplc="04090019" w:tentative="1">
+      <w:start w:val="1"/>
+      <w:numFmt w:val="lowerLetter"/>
+      <w:lvlText w:val="%2."/>
+      <w:lvlJc w:val="left"/>
+      <w:pPr>
+        <w:ind w:left="1440" w:hanging="360"/>
+      </w:pPr>
+    </w:lvl>
+    <w:lvl w:ilvl="2" w:tplc="0409001B" w:tentative="1">
+      <w:start w:val="1"/>
+      <w:numFmt w:val="lowerRoman"/>
+      <w:lvlText w:val="%3."/>
+      <w:lvlJc w:val="right"/>
+      <w:pPr>
+        <w:ind w:left="2160" w:hanging="180"/>
+      </w:pPr>
+    </w:lvl>
+    <w:lvl w:ilvl="3" w:tplc="0409000F" w:tentative="1">
+      <w:start w:val="1"/>
+      <w:numFmt w:val="decimal"/>
+      <w:lvlText w:val="%4."/>
+      <w:lvlJc w:val="left"/>
+      <w:pPr>
+        <w:ind w:left="2880" w:hanging="360"/>
+      </w:pPr>
+    </w:lvl>
+    <w:lvl w:ilvl="4" w:tplc="04090019" w:tentative="1">
+      <w:start w:val="1"/>
+      <w:numFmt w:val="lowerLetter"/>
+      <w:lvlText w:val="%5."/>
+      <w:lvlJc w:val="left"/>
+      <w:pPr>
+        <w:ind w:left="3600" w:hanging="360"/>
+      </w:pPr>
+    </w:lvl>
+    <w:lvl w:ilvl="5" w:tplc="0409001B" w:tentative="1">
+      <w:start w:val="1"/>
+      <w:numFmt w:val="lowerRoman"/>
+      <w:lvlText w:val="%6."/>
+      <w:lvlJc w:val="right"/>
+      <w:pPr>
+        <w:ind w:left="4320" w:hanging="180"/>
+      </w:pPr>
+    </w:lvl>
+    <w:lvl w:ilvl="6" w:tplc="0409000F" w:tentative="1">
+      <w:start w:val="1"/>
+      <w:numFmt w:val="decimal"/>
+      <w:lvlText w:val="%7."/>
+      <w:lvlJc w:val="left"/>
+      <w:pPr>
+        <w:ind w:left="5040" w:hanging="360"/>
+      </w:pPr>
+    </w:lvl>
+    <w:lvl w:ilvl="7" w:tplc="04090019" w:tentative="1">
+      <w:start w:val="1"/>
+      <w:numFmt w:val="lowerLetter"/>
+      <w:lvlText w:val="%8."/>
+      <w:lvlJc w:val="left"/>
+      <w:pPr>
+        <w:ind w:left="5760" w:hanging="360"/>
+      </w:pPr>
+    </w:lvl>
+    <w:lvl w:ilvl="8" w:tplc="0409001B" w:tentative="1">
+      <w:start w:val="1"/>
+      <w:numFmt w:val="lowerRoman"/>
+      <w:lvlText w:val="%9."/>
+      <w:lvlJc w:val="right"/>
+      <w:pPr>
+        <w:ind w:left="6480" w:hanging="180"/>
+      </w:pPr>
+    </w:lvl>
+  </w:abstractNum>
+  <w:abstractNum w:abstractNumId="1" w15:restartNumberingAfterBreak="0">
+    <w:nsid w:val="3A2F500A"/>
+    <w:multiLevelType w:val="hybridMultilevel"/>
+    <w:tmpl w:val="6C00C2BA"/>
+    <w:lvl w:ilvl="0" w:tplc="D1DA465A">
+      <w:start w:val="1"/>
+      <w:numFmt w:val="bullet"/>
+      <w:lvlText w:val="-"/>
+      <w:lvlJc w:val="left"/>
+      <w:pPr>
+        <w:ind w:left="720" w:hanging="360"/>
+      </w:pPr>
+      <w:rPr>
+        <w:rFonts w:ascii="Verdana" w:eastAsiaTheme="minorEastAsia" w:hAnsi="Verdana" w:cs="Times New Roman" w:hint="default"/>
+      </w:rPr>
+    </w:lvl>
+    <w:lvl w:ilvl="1" w:tplc="04090003" w:tentative="1">
+      <w:start w:val="1"/>
+      <w:numFmt w:val="bullet"/>
+      <w:lvlText w:val="o"/>
+      <w:lvlJc w:val="left"/>
+      <w:pPr>
+        <w:ind w:left="1440" w:hanging="360"/>
+      </w:pPr>
+      <w:rPr>
+        <w:rFonts w:ascii="Courier New" w:hAnsi="Courier New" w:cs="Courier New" w:hint="default"/>
+      </w:rPr>
+    </w:lvl>
+    <w:lvl w:ilvl="2" w:tplc="04090005" w:tentative="1">
+      <w:start w:val="1"/>
+      <w:numFmt w:val="bullet"/>
+      <w:lvlText w:val=""/>
+      <w:lvlJc w:val="left"/>
+      <w:pPr>
+        <w:ind w:left="2160" w:hanging="360"/>
+      </w:pPr>
+      <w:rPr>
+        <w:rFonts w:ascii="Wingdings" w:hAnsi="Wingdings" w:hint="default"/>
+      </w:rPr>
+    </w:lvl>
+    <w:lvl w:ilvl="3" w:tplc="04090001" w:tentative="1">
+      <w:start w:val="1"/>
+      <w:numFmt w:val="bullet"/>
+      <w:lvlText w:val=""/>
+      <w:lvlJc w:val="left"/>
+      <w:pPr>
+        <w:ind w:left="2880" w:hanging="360"/>
+      </w:pPr>
+      <w:rPr>
+        <w:rFonts w:ascii="Symbol" w:hAnsi="Symbol" w:hint="default"/>
+      </w:rPr>
+    </w:lvl>
+    <w:lvl w:ilvl="4" w:tplc="04090003" w:tentative="1">
+      <w:start w:val="1"/>
+      <w:numFmt w:val="bullet"/>
+      <w:lvlText w:val="o"/>
+      <w:lvlJc w:val="left"/>
+      <w:pPr>
+        <w:ind w:left="3600" w:hanging="360"/>
+      </w:pPr>
+      <w:rPr>
+        <w:rFonts w:ascii="Courier New" w:hAnsi="Courier New" w:cs="Courier New" w:hint="default"/>
+      </w:rPr>
+    </w:lvl>
+    <w:lvl w:ilvl="5" w:tplc="04090005" w:tentative="1">
+      <w:start w:val="1"/>
+      <w:numFmt w:val="bullet"/>
+      <w:lvlText w:val=""/>
+      <w:lvlJc w:val="left"/>
+      <w:pPr>
+        <w:ind w:left="4320" w:hanging="360"/>
+      </w:pPr>
+      <w:rPr>
+        <w:rFonts w:ascii="Wingdings" w:hAnsi="Wingdings" w:hint="default"/>
+      </w:rPr>
+    </w:lvl>
+    <w:lvl w:ilvl="6" w:tplc="04090001" w:tentative="1">
+      <w:start w:val="1"/>
+      <w:numFmt w:val="bullet"/>
+      <w:lvlText w:val=""/>
+      <w:lvlJc w:val="left"/>
+      <w:pPr>
+        <w:ind w:left="5040" w:hanging="360"/>
+      </w:pPr>
+      <w:rPr>
+        <w:rFonts w:ascii="Symbol" w:hAnsi="Symbol" w:hint="default"/>
+      </w:rPr>
+    </w:lvl>
+    <w:lvl w:ilvl="7" w:tplc="04090003" w:tentative="1">
+      <w:start w:val="1"/>
+      <w:numFmt w:val="bullet"/>
+      <w:lvlText w:val="o"/>
+      <w:lvlJc w:val="left"/>
+      <w:pPr>
+        <w:ind w:left="5760" w:hanging="360"/>
+      </w:pPr>
+      <w:rPr>
+        <w:rFonts w:ascii="Courier New" w:hAnsi="Courier New" w:cs="Courier New" w:hint="default"/>
+      </w:rPr>
+    </w:lvl>
+    <w:lvl w:ilvl="8" w:tplc="04090005" w:tentative="1">
+      <w:start w:val="1"/>
+      <w:numFmt w:val="bullet"/>
+      <w:lvlText w:val=""/>
+      <w:lvlJc w:val="left"/>
+      <w:pPr>
+        <w:ind w:left="6480" w:hanging="360"/>
+      </w:pPr>
+      <w:rPr>
+        <w:rFonts w:ascii="Wingdings" w:hAnsi="Wingdings" w:hint="default"/>
+      </w:rPr>
+    </w:lvl>
+  </w:abstractNum>
+  <w:num w:numId="1">
+    <w:abstractNumId w:val="0"/>
+  </w:num>
+  <w:num w:numId="2">
+    <w:abstractNumId w:val="1"/>
+  </w:num>
+</w:numbering>
+</file>
+
 <file path=word/styles.xml><?xml version="1.0" encoding="utf-8"?>
-<w:styles xmlns:mc="http://schemas.openxmlformats.org/markup-compatibility/2006" xmlns:r="http://schemas.openxmlformats.org/officeDocument/2006/relationships" xmlns:w="http://schemas.openxmlformats.org/wordprocessingml/2006/main" xmlns:w14="http://schemas.microsoft.com/office/word/2010/wordml" xmlns:w15="http://schemas.microsoft.com/office/word/2012/wordml" mc:Ignorable="w14 w15">
+<w:styles xmlns:mc="http://schemas.openxmlformats.org/markup-compatibility/2006" xmlns:r="http://schemas.openxmlformats.org/officeDocument/2006/relationships" xmlns:w="http://schemas.openxmlformats.org/wordprocessingml/2006/main" xmlns:w14="http://schemas.microsoft.com/office/word/2010/wordml" xmlns:w15="http://schemas.microsoft.com/office/word/2012/wordml" xmlns:w16cid="http://schemas.microsoft.com/office/word/2016/wordml/cid" xmlns:w16se="http://schemas.microsoft.com/office/word/2015/wordml/symex" mc:Ignorable="w14 w15 w16se w16cid">
   <w:docDefaults>
     <w:rPrDefault>
       <w:rPr>
@@ -521,7 +1178,7 @@
     </w:rPrDefault>
     <w:pPrDefault/>
   </w:docDefaults>
-  <w:latentStyles w:defLockedState="0" w:defUIPriority="99" w:defSemiHidden="0" w:defUnhideWhenUsed="0" w:defQFormat="0" w:count="380">
+  <w:latentStyles w:defLockedState="0" w:defUIPriority="99" w:defSemiHidden="0" w:defUnhideWhenUsed="0" w:defQFormat="0" w:count="375">
     <w:lsdException w:name="Normal" w:uiPriority="0" w:qFormat="1"/>
     <w:lsdException w:name="heading 1" w:uiPriority="9" w:qFormat="1"/>
     <w:lsdException w:name="heading 2" w:semiHidden="1" w:uiPriority="9" w:unhideWhenUsed="1" w:qFormat="1"/>
@@ -678,15 +1335,6 @@
     <w:lsdException w:name="Balloon Text" w:semiHidden="1" w:unhideWhenUsed="1"/>
     <w:lsdException w:name="Table Grid" w:uiPriority="39"/>
     <w:lsdException w:name="Table Theme" w:semiHidden="1" w:unhideWhenUsed="1"/>
-    <w:lsdException w:name="Note Level 1" w:semiHidden="1" w:unhideWhenUsed="1"/>
-    <w:lsdException w:name="Note Level 2" w:semiHidden="1" w:unhideWhenUsed="1"/>
-    <w:lsdException w:name="Note Level 3" w:semiHidden="1" w:unhideWhenUsed="1"/>
-    <w:lsdException w:name="Note Level 4" w:semiHidden="1" w:unhideWhenUsed="1"/>
-    <w:lsdException w:name="Note Level 5" w:semiHidden="1" w:unhideWhenUsed="1"/>
-    <w:lsdException w:name="Note Level 6" w:semiHidden="1" w:unhideWhenUsed="1"/>
-    <w:lsdException w:name="Note Level 7" w:semiHidden="1" w:unhideWhenUsed="1"/>
-    <w:lsdException w:name="Note Level 8" w:semiHidden="1" w:unhideWhenUsed="1"/>
-    <w:lsdException w:name="Note Level 9" w:semiHidden="1" w:unhideWhenUsed="1"/>
     <w:lsdException w:name="Placeholder Text" w:semiHidden="1"/>
     <w:lsdException w:name="No Spacing" w:uiPriority="1" w:qFormat="1"/>
     <w:lsdException w:name="Light Shading" w:uiPriority="60"/>
@@ -933,6 +1581,42 @@
     <w:uiPriority w:val="99"/>
     <w:semiHidden/>
     <w:unhideWhenUsed/>
+  </w:style>
+  <w:style w:type="paragraph" w:styleId="ListParagraph">
+    <w:name w:val="List Paragraph"/>
+    <w:basedOn w:val="Normal"/>
+    <w:uiPriority w:val="34"/>
+    <w:qFormat/>
+    <w:rsid w:val="002A52A9"/>
+    <w:pPr>
+      <w:ind w:left="720"/>
+      <w:contextualSpacing/>
+    </w:pPr>
+  </w:style>
+  <w:style w:type="paragraph" w:styleId="BalloonText">
+    <w:name w:val="Balloon Text"/>
+    <w:basedOn w:val="Normal"/>
+    <w:link w:val="BalloonTextChar"/>
+    <w:uiPriority w:val="99"/>
+    <w:semiHidden/>
+    <w:unhideWhenUsed/>
+    <w:rsid w:val="000D7180"/>
+    <w:rPr>
+      <w:sz w:val="18"/>
+      <w:szCs w:val="18"/>
+    </w:rPr>
+  </w:style>
+  <w:style w:type="character" w:customStyle="1" w:styleId="BalloonTextChar">
+    <w:name w:val="Balloon Text Char"/>
+    <w:basedOn w:val="DefaultParagraphFont"/>
+    <w:link w:val="BalloonText"/>
+    <w:uiPriority w:val="99"/>
+    <w:semiHidden/>
+    <w:rsid w:val="000D7180"/>
+    <w:rPr>
+      <w:sz w:val="18"/>
+      <w:szCs w:val="18"/>
+    </w:rPr>
   </w:style>
 </w:styles>
 </file>

</xml_diff>